<commit_message>
Se agrego mas informacion al documento de los requqrimientos del proyecto
</commit_message>
<xml_diff>
--- a/Documentation/GymSystem.docx
+++ b/Documentation/GymSystem.docx
@@ -262,8 +262,1166 @@
         </w:rPr>
         <w:t xml:space="preserve"> cuando a un usuario este por vencer su suscripcion.</w:t>
       </w:r>
+    </w:p>
+    <w:p>
+      <w:pPr>
+        <w:rPr>
+          <w:rFonts w:ascii="Corbel" w:hAnsi="Corbel"/>
+          <w:noProof/>
+          <w:szCs w:val="20"/>
+          <w:lang w:val="es-ES"/>
+        </w:rPr>
+      </w:pPr>
+      <w:r>
+        <w:rPr>
+          <w:rFonts w:ascii="Corbel" w:hAnsi="Corbel"/>
+          <w:noProof/>
+          <w:szCs w:val="20"/>
+          <w:lang w:val="es-ES"/>
+        </w:rPr>
+        <w:t>Tambien se desea que el sistema cuente con perfiles de usuario que permitar acceder y realizar determinadas acciones sobre el sistema.</w:t>
+      </w:r>
+    </w:p>
+    <w:p>
+      <w:pPr>
+        <w:rPr>
+          <w:rFonts w:ascii="Corbel" w:hAnsi="Corbel"/>
+          <w:noProof/>
+          <w:szCs w:val="20"/>
+          <w:lang w:val="es-ES"/>
+        </w:rPr>
+      </w:pPr>
+      <w:r>
+        <w:rPr>
+          <w:rFonts w:ascii="Corbel" w:hAnsi="Corbel"/>
+          <w:noProof/>
+          <w:szCs w:val="20"/>
+          <w:lang w:val="es-ES"/>
+        </w:rPr>
+        <w:t xml:space="preserve"> </w:t>
+      </w:r>
+    </w:p>
+    <w:p>
+      <w:pPr>
+        <w:rPr>
+          <w:rFonts w:ascii="Corbel" w:hAnsi="Corbel"/>
+          <w:b/>
+          <w:noProof/>
+          <w:szCs w:val="20"/>
+          <w:lang w:val="es-ES"/>
+        </w:rPr>
+      </w:pPr>
+      <w:r>
+        <w:rPr>
+          <w:rFonts w:ascii="Corbel" w:hAnsi="Corbel"/>
+          <w:b/>
+          <w:noProof/>
+          <w:szCs w:val="20"/>
+          <w:lang w:val="es-ES"/>
+        </w:rPr>
+        <w:t>Empleado Normal:</w:t>
+      </w:r>
+    </w:p>
+    <w:p>
+      <w:pPr>
+        <w:pStyle w:val="Prrafodelista"/>
+        <w:numPr>
+          <w:ilvl w:val="0"/>
+          <w:numId w:val="3"/>
+        </w:numPr>
+        <w:rPr>
+          <w:rFonts w:ascii="Corbel" w:hAnsi="Corbel"/>
+          <w:noProof/>
+          <w:szCs w:val="20"/>
+          <w:lang w:val="es-ES"/>
+        </w:rPr>
+      </w:pPr>
+      <w:r>
+        <w:rPr>
+          <w:rFonts w:ascii="Corbel" w:hAnsi="Corbel"/>
+          <w:noProof/>
+          <w:szCs w:val="20"/>
+          <w:lang w:val="es-ES"/>
+        </w:rPr>
+        <w:t>Registrar Nuevos Miembros al gym.</w:t>
+      </w:r>
+    </w:p>
+    <w:p>
+      <w:pPr>
+        <w:pStyle w:val="Prrafodelista"/>
+        <w:numPr>
+          <w:ilvl w:val="0"/>
+          <w:numId w:val="3"/>
+        </w:numPr>
+        <w:rPr>
+          <w:rFonts w:ascii="Corbel" w:hAnsi="Corbel"/>
+          <w:noProof/>
+          <w:szCs w:val="20"/>
+          <w:lang w:val="es-ES"/>
+        </w:rPr>
+      </w:pPr>
+      <w:r>
+        <w:rPr>
+          <w:rFonts w:ascii="Corbel" w:hAnsi="Corbel"/>
+          <w:noProof/>
+          <w:szCs w:val="20"/>
+          <w:lang w:val="es-ES"/>
+        </w:rPr>
+        <w:t>Visualizar los miembros del gym.</w:t>
+      </w:r>
+    </w:p>
+    <w:p>
+      <w:pPr>
+        <w:pStyle w:val="Prrafodelista"/>
+        <w:numPr>
+          <w:ilvl w:val="0"/>
+          <w:numId w:val="3"/>
+        </w:numPr>
+        <w:rPr>
+          <w:rFonts w:ascii="Corbel" w:hAnsi="Corbel"/>
+          <w:noProof/>
+          <w:szCs w:val="20"/>
+          <w:lang w:val="es-ES"/>
+        </w:rPr>
+      </w:pPr>
+      <w:r>
+        <w:rPr>
+          <w:rFonts w:ascii="Corbel" w:hAnsi="Corbel"/>
+          <w:noProof/>
+          <w:szCs w:val="20"/>
+          <w:lang w:val="es-ES"/>
+        </w:rPr>
+        <w:t>Descargar el reporte de las ganancias del mes.</w:t>
+      </w:r>
+    </w:p>
+    <w:p>
+      <w:pPr>
+        <w:pStyle w:val="Prrafodelista"/>
+        <w:numPr>
+          <w:ilvl w:val="0"/>
+          <w:numId w:val="3"/>
+        </w:numPr>
+        <w:rPr>
+          <w:rFonts w:ascii="Corbel" w:hAnsi="Corbel"/>
+          <w:noProof/>
+          <w:szCs w:val="20"/>
+          <w:lang w:val="es-ES"/>
+        </w:rPr>
+      </w:pPr>
+      <w:r>
+        <w:rPr>
+          <w:rFonts w:ascii="Corbel" w:hAnsi="Corbel"/>
+          <w:noProof/>
+          <w:szCs w:val="20"/>
+          <w:lang w:val="es-ES"/>
+        </w:rPr>
+        <w:t>Visualizar a los miembros que su membresia este por expirar (min 15 dias).</w:t>
+      </w:r>
+    </w:p>
+    <w:p>
+      <w:pPr>
+        <w:pStyle w:val="Prrafodelista"/>
+        <w:numPr>
+          <w:ilvl w:val="0"/>
+          <w:numId w:val="3"/>
+        </w:numPr>
+        <w:rPr>
+          <w:rFonts w:ascii="Corbel" w:hAnsi="Corbel"/>
+          <w:noProof/>
+          <w:szCs w:val="20"/>
+          <w:lang w:val="es-ES"/>
+        </w:rPr>
+      </w:pPr>
+      <w:r>
+        <w:rPr>
+          <w:rFonts w:ascii="Corbel" w:hAnsi="Corbel"/>
+          <w:noProof/>
+          <w:szCs w:val="20"/>
+          <w:lang w:val="es-ES"/>
+        </w:rPr>
+        <w:t>Editar la informacion de los miembros.</w:t>
+      </w:r>
+    </w:p>
+    <w:p>
+      <w:pPr>
+        <w:pStyle w:val="Prrafodelista"/>
+        <w:numPr>
+          <w:ilvl w:val="0"/>
+          <w:numId w:val="3"/>
+        </w:numPr>
+        <w:rPr>
+          <w:rFonts w:ascii="Corbel" w:hAnsi="Corbel"/>
+          <w:noProof/>
+          <w:szCs w:val="20"/>
+          <w:lang w:val="es-ES"/>
+        </w:rPr>
+      </w:pPr>
+      <w:r>
+        <w:rPr>
+          <w:rFonts w:ascii="Corbel" w:hAnsi="Corbel"/>
+          <w:noProof/>
+          <w:szCs w:val="20"/>
+          <w:lang w:val="es-ES"/>
+        </w:rPr>
+        <w:t>Asignar a los miembros a los paquetes de entrenamiento.</w:t>
+      </w:r>
+    </w:p>
+    <w:p>
+      <w:pPr>
+        <w:pStyle w:val="Prrafodelista"/>
+        <w:numPr>
+          <w:ilvl w:val="0"/>
+          <w:numId w:val="3"/>
+        </w:numPr>
+        <w:rPr>
+          <w:rFonts w:ascii="Corbel" w:hAnsi="Corbel"/>
+          <w:noProof/>
+          <w:szCs w:val="20"/>
+          <w:lang w:val="es-ES"/>
+        </w:rPr>
+      </w:pPr>
+      <w:r>
+        <w:rPr>
+          <w:rFonts w:ascii="Corbel" w:hAnsi="Corbel"/>
+          <w:noProof/>
+          <w:szCs w:val="20"/>
+          <w:lang w:val="es-ES"/>
+        </w:rPr>
+        <w:t>Cobrar a los miembros.</w:t>
+      </w:r>
+    </w:p>
+    <w:p>
+      <w:pPr>
+        <w:pStyle w:val="Prrafodelista"/>
+        <w:numPr>
+          <w:ilvl w:val="0"/>
+          <w:numId w:val="3"/>
+        </w:numPr>
+        <w:rPr>
+          <w:rFonts w:ascii="Corbel" w:hAnsi="Corbel"/>
+          <w:noProof/>
+          <w:szCs w:val="20"/>
+          <w:lang w:val="es-ES"/>
+        </w:rPr>
+      </w:pPr>
+      <w:r>
+        <w:rPr>
+          <w:rFonts w:ascii="Corbel" w:hAnsi="Corbel"/>
+          <w:noProof/>
+          <w:szCs w:val="20"/>
+          <w:lang w:val="es-ES"/>
+        </w:rPr>
+        <w:t>Cancelar Suscripcion de los miembros.</w:t>
+      </w:r>
+    </w:p>
+    <w:p>
+      <w:pPr>
+        <w:rPr>
+          <w:rFonts w:ascii="Corbel" w:hAnsi="Corbel"/>
+          <w:b/>
+          <w:noProof/>
+          <w:szCs w:val="20"/>
+          <w:lang w:val="es-ES"/>
+        </w:rPr>
+      </w:pPr>
+      <w:r>
+        <w:rPr>
+          <w:rFonts w:ascii="Corbel" w:hAnsi="Corbel"/>
+          <w:b/>
+          <w:noProof/>
+          <w:szCs w:val="20"/>
+          <w:lang w:val="es-ES"/>
+        </w:rPr>
+        <w:t>Empleado Administrador:</w:t>
+      </w:r>
+    </w:p>
+    <w:p>
+      <w:pPr>
+        <w:pStyle w:val="Prrafodelista"/>
+        <w:numPr>
+          <w:ilvl w:val="0"/>
+          <w:numId w:val="4"/>
+        </w:numPr>
+        <w:rPr>
+          <w:rFonts w:ascii="Corbel" w:hAnsi="Corbel"/>
+          <w:b/>
+          <w:noProof/>
+          <w:szCs w:val="20"/>
+          <w:lang w:val="es-ES"/>
+        </w:rPr>
+      </w:pPr>
+      <w:r>
+        <w:rPr>
+          <w:rFonts w:ascii="Corbel" w:hAnsi="Corbel"/>
+          <w:noProof/>
+          <w:szCs w:val="20"/>
+          <w:lang w:val="es-ES"/>
+        </w:rPr>
+        <w:t>CRUD de los miembros.</w:t>
+      </w:r>
+    </w:p>
+    <w:p>
+      <w:pPr>
+        <w:pStyle w:val="Prrafodelista"/>
+        <w:numPr>
+          <w:ilvl w:val="0"/>
+          <w:numId w:val="4"/>
+        </w:numPr>
+        <w:rPr>
+          <w:rFonts w:ascii="Corbel" w:hAnsi="Corbel"/>
+          <w:b/>
+          <w:noProof/>
+          <w:szCs w:val="20"/>
+          <w:lang w:val="es-ES"/>
+        </w:rPr>
+      </w:pPr>
+      <w:r>
+        <w:rPr>
+          <w:rFonts w:ascii="Corbel" w:hAnsi="Corbel"/>
+          <w:noProof/>
+          <w:szCs w:val="20"/>
+          <w:lang w:val="es-ES"/>
+        </w:rPr>
+        <w:t>CRUD miembros suscritos.</w:t>
+      </w:r>
+    </w:p>
+    <w:p>
+      <w:pPr>
+        <w:pStyle w:val="Prrafodelista"/>
+        <w:numPr>
+          <w:ilvl w:val="0"/>
+          <w:numId w:val="4"/>
+        </w:numPr>
+        <w:rPr>
+          <w:rFonts w:ascii="Corbel" w:hAnsi="Corbel"/>
+          <w:b/>
+          <w:noProof/>
+          <w:szCs w:val="20"/>
+          <w:lang w:val="es-ES"/>
+        </w:rPr>
+      </w:pPr>
+      <w:r>
+        <w:rPr>
+          <w:rFonts w:ascii="Corbel" w:hAnsi="Corbel"/>
+          <w:noProof/>
+          <w:szCs w:val="20"/>
+          <w:lang w:val="es-ES"/>
+        </w:rPr>
+        <w:t>CRUD entrenadores.</w:t>
+      </w:r>
+    </w:p>
+    <w:p>
+      <w:pPr>
+        <w:pStyle w:val="Prrafodelista"/>
+        <w:numPr>
+          <w:ilvl w:val="0"/>
+          <w:numId w:val="4"/>
+        </w:numPr>
+        <w:rPr>
+          <w:rFonts w:ascii="Corbel" w:hAnsi="Corbel"/>
+          <w:b/>
+          <w:noProof/>
+          <w:szCs w:val="20"/>
+          <w:lang w:val="es-ES"/>
+        </w:rPr>
+      </w:pPr>
+      <w:r>
+        <w:rPr>
+          <w:rFonts w:ascii="Corbel" w:hAnsi="Corbel"/>
+          <w:noProof/>
+          <w:szCs w:val="20"/>
+          <w:lang w:val="es-ES"/>
+        </w:rPr>
+        <w:t>CRUD nuevos empleados.</w:t>
+      </w:r>
+    </w:p>
+    <w:p>
+      <w:pPr>
+        <w:pStyle w:val="Prrafodelista"/>
+        <w:numPr>
+          <w:ilvl w:val="0"/>
+          <w:numId w:val="4"/>
+        </w:numPr>
+        <w:rPr>
+          <w:rFonts w:ascii="Corbel" w:hAnsi="Corbel"/>
+          <w:b/>
+          <w:noProof/>
+          <w:szCs w:val="20"/>
+          <w:lang w:val="es-ES"/>
+        </w:rPr>
+      </w:pPr>
+      <w:r>
+        <w:rPr>
+          <w:rFonts w:ascii="Corbel" w:hAnsi="Corbel"/>
+          <w:noProof/>
+          <w:szCs w:val="20"/>
+          <w:lang w:val="es-ES"/>
+        </w:rPr>
+        <w:lastRenderedPageBreak/>
+        <w:t>Genrar el reporte de ganancias mensuales.</w:t>
+      </w:r>
+    </w:p>
+    <w:p>
+      <w:pPr>
+        <w:pStyle w:val="Prrafodelista"/>
+        <w:numPr>
+          <w:ilvl w:val="0"/>
+          <w:numId w:val="4"/>
+        </w:numPr>
+        <w:rPr>
+          <w:rFonts w:ascii="Corbel" w:hAnsi="Corbel"/>
+          <w:b/>
+          <w:noProof/>
+          <w:szCs w:val="20"/>
+          <w:lang w:val="es-ES"/>
+        </w:rPr>
+      </w:pPr>
+      <w:r>
+        <w:rPr>
+          <w:rFonts w:ascii="Corbel" w:hAnsi="Corbel"/>
+          <w:noProof/>
+          <w:szCs w:val="20"/>
+          <w:lang w:val="es-ES"/>
+        </w:rPr>
+        <w:t xml:space="preserve">CRUD Training Packages. </w:t>
+      </w:r>
+    </w:p>
+    <w:p>
+      <w:pPr>
+        <w:pStyle w:val="Prrafodelista"/>
+        <w:numPr>
+          <w:ilvl w:val="0"/>
+          <w:numId w:val="4"/>
+        </w:numPr>
+        <w:rPr>
+          <w:rFonts w:ascii="Corbel" w:hAnsi="Corbel"/>
+          <w:noProof/>
+          <w:szCs w:val="20"/>
+          <w:lang w:val="es-ES"/>
+        </w:rPr>
+      </w:pPr>
+      <w:r>
+        <w:rPr>
+          <w:rFonts w:ascii="Corbel" w:hAnsi="Corbel"/>
+          <w:noProof/>
+          <w:szCs w:val="20"/>
+          <w:lang w:val="es-ES"/>
+        </w:rPr>
+        <w:t>Visualizar a los miembros que su membresia este por expirar (min 15 dias).</w:t>
+      </w:r>
+    </w:p>
+    <w:p>
+      <w:pPr>
+        <w:pStyle w:val="Prrafodelista"/>
+        <w:rPr>
+          <w:rFonts w:ascii="Corbel" w:hAnsi="Corbel"/>
+          <w:b/>
+          <w:noProof/>
+          <w:szCs w:val="20"/>
+          <w:lang w:val="es-ES"/>
+        </w:rPr>
+      </w:pPr>
+    </w:p>
+    <w:p>
+      <w:pPr>
+        <w:rPr>
+          <w:rFonts w:ascii="Corbel" w:hAnsi="Corbel"/>
+          <w:noProof/>
+          <w:szCs w:val="20"/>
+          <w:lang w:val="es-ES"/>
+        </w:rPr>
+      </w:pPr>
+      <w:r>
+        <w:rPr>
+          <w:rFonts w:ascii="Corbel" w:hAnsi="Corbel"/>
+          <w:noProof/>
+          <w:szCs w:val="20"/>
+          <w:lang w:val="es-ES"/>
+        </w:rPr>
+        <w:t>Para registrar a un suscriptor</w:t>
+      </w:r>
+      <w:r>
+        <w:rPr>
+          <w:rFonts w:ascii="Corbel" w:hAnsi="Corbel"/>
+          <w:noProof/>
+          <w:szCs w:val="20"/>
+          <w:lang w:val="es-ES"/>
+        </w:rPr>
+        <w:t xml:space="preserve"> la informacion necesaria es la siguiente:</w:t>
+      </w:r>
+    </w:p>
+    <w:p>
+      <w:pPr>
+        <w:pStyle w:val="Prrafodelista"/>
+        <w:numPr>
+          <w:ilvl w:val="0"/>
+          <w:numId w:val="5"/>
+        </w:numPr>
+        <w:rPr>
+          <w:rFonts w:ascii="Corbel" w:hAnsi="Corbel"/>
+          <w:noProof/>
+          <w:szCs w:val="20"/>
+          <w:lang w:val="es-ES"/>
+        </w:rPr>
+      </w:pPr>
+      <w:r>
+        <w:rPr>
+          <w:rFonts w:ascii="Corbel" w:hAnsi="Corbel"/>
+          <w:noProof/>
+          <w:szCs w:val="20"/>
+          <w:lang w:val="es-ES"/>
+        </w:rPr>
+        <w:t>Nombre</w:t>
+      </w:r>
+    </w:p>
+    <w:p>
+      <w:pPr>
+        <w:pStyle w:val="Prrafodelista"/>
+        <w:numPr>
+          <w:ilvl w:val="0"/>
+          <w:numId w:val="5"/>
+        </w:numPr>
+        <w:rPr>
+          <w:rFonts w:ascii="Corbel" w:hAnsi="Corbel"/>
+          <w:noProof/>
+          <w:szCs w:val="20"/>
+          <w:lang w:val="es-ES"/>
+        </w:rPr>
+      </w:pPr>
+      <w:r>
+        <w:rPr>
+          <w:rFonts w:ascii="Corbel" w:hAnsi="Corbel"/>
+          <w:noProof/>
+          <w:szCs w:val="20"/>
+          <w:lang w:val="es-ES"/>
+        </w:rPr>
+        <w:t>Apellido paterno,</w:t>
+      </w:r>
+    </w:p>
+    <w:p>
+      <w:pPr>
+        <w:pStyle w:val="Prrafodelista"/>
+        <w:numPr>
+          <w:ilvl w:val="0"/>
+          <w:numId w:val="5"/>
+        </w:numPr>
+        <w:rPr>
+          <w:rFonts w:ascii="Corbel" w:hAnsi="Corbel"/>
+          <w:noProof/>
+          <w:szCs w:val="20"/>
+          <w:lang w:val="es-ES"/>
+        </w:rPr>
+      </w:pPr>
+      <w:r>
+        <w:rPr>
+          <w:rFonts w:ascii="Corbel" w:hAnsi="Corbel"/>
+          <w:noProof/>
+          <w:szCs w:val="20"/>
+          <w:lang w:val="es-ES"/>
+        </w:rPr>
+        <w:t>Apelliodo materno,</w:t>
+      </w:r>
+    </w:p>
+    <w:p>
+      <w:pPr>
+        <w:pStyle w:val="Prrafodelista"/>
+        <w:numPr>
+          <w:ilvl w:val="0"/>
+          <w:numId w:val="5"/>
+        </w:numPr>
+        <w:rPr>
+          <w:rFonts w:ascii="Corbel" w:hAnsi="Corbel"/>
+          <w:noProof/>
+          <w:szCs w:val="20"/>
+          <w:lang w:val="es-ES"/>
+        </w:rPr>
+      </w:pPr>
+      <w:r>
+        <w:rPr>
+          <w:rFonts w:ascii="Corbel" w:hAnsi="Corbel"/>
+          <w:noProof/>
+          <w:szCs w:val="20"/>
+          <w:lang w:val="es-ES"/>
+        </w:rPr>
+        <w:t>Telefono</w:t>
+      </w:r>
+    </w:p>
+    <w:p>
+      <w:pPr>
+        <w:pStyle w:val="Prrafodelista"/>
+        <w:numPr>
+          <w:ilvl w:val="0"/>
+          <w:numId w:val="5"/>
+        </w:numPr>
+        <w:rPr>
+          <w:rFonts w:ascii="Corbel" w:hAnsi="Corbel"/>
+          <w:noProof/>
+          <w:szCs w:val="20"/>
+          <w:lang w:val="es-ES"/>
+        </w:rPr>
+      </w:pPr>
+      <w:r>
+        <w:rPr>
+          <w:rFonts w:ascii="Corbel" w:hAnsi="Corbel"/>
+          <w:noProof/>
+          <w:szCs w:val="20"/>
+          <w:lang w:val="es-ES"/>
+        </w:rPr>
+        <w:t>Email</w:t>
+      </w:r>
+    </w:p>
+    <w:p>
+      <w:pPr>
+        <w:pStyle w:val="Prrafodelista"/>
+        <w:numPr>
+          <w:ilvl w:val="0"/>
+          <w:numId w:val="5"/>
+        </w:numPr>
+        <w:rPr>
+          <w:rFonts w:ascii="Corbel" w:hAnsi="Corbel"/>
+          <w:noProof/>
+          <w:szCs w:val="20"/>
+          <w:lang w:val="es-ES"/>
+        </w:rPr>
+      </w:pPr>
+      <w:r>
+        <w:rPr>
+          <w:rFonts w:ascii="Corbel" w:hAnsi="Corbel"/>
+          <w:noProof/>
+          <w:szCs w:val="20"/>
+          <w:lang w:val="es-ES"/>
+        </w:rPr>
+        <w:t>Direccion (IFE)</w:t>
+      </w:r>
+    </w:p>
+    <w:p>
+      <w:pPr>
+        <w:pStyle w:val="Prrafodelista"/>
+        <w:numPr>
+          <w:ilvl w:val="0"/>
+          <w:numId w:val="5"/>
+        </w:numPr>
+        <w:rPr>
+          <w:rFonts w:ascii="Corbel" w:hAnsi="Corbel"/>
+          <w:noProof/>
+          <w:szCs w:val="20"/>
+          <w:lang w:val="es-ES"/>
+        </w:rPr>
+      </w:pPr>
+      <w:r>
+        <w:rPr>
+          <w:rFonts w:ascii="Corbel" w:hAnsi="Corbel"/>
+          <w:noProof/>
+          <w:szCs w:val="20"/>
+          <w:lang w:val="es-ES"/>
+        </w:rPr>
+        <w:t>Fotografia.</w:t>
+      </w:r>
+    </w:p>
+    <w:p>
+      <w:pPr>
+        <w:pStyle w:val="Prrafodelista"/>
+        <w:numPr>
+          <w:ilvl w:val="0"/>
+          <w:numId w:val="5"/>
+        </w:numPr>
+        <w:rPr>
+          <w:rFonts w:ascii="Corbel" w:hAnsi="Corbel"/>
+          <w:noProof/>
+          <w:szCs w:val="20"/>
+          <w:lang w:val="es-ES"/>
+        </w:rPr>
+      </w:pPr>
+      <w:r>
+        <w:rPr>
+          <w:rFonts w:ascii="Corbel" w:hAnsi="Corbel"/>
+          <w:noProof/>
+          <w:szCs w:val="20"/>
+          <w:lang w:val="es-ES"/>
+        </w:rPr>
+        <w:t>Fecha de re</w:t>
+      </w:r>
       <w:bookmarkStart w:id="0" w:name="_GoBack"/>
       <w:bookmarkEnd w:id="0"/>
+      <w:r>
+        <w:rPr>
+          <w:rFonts w:ascii="Corbel" w:hAnsi="Corbel"/>
+          <w:noProof/>
+          <w:szCs w:val="20"/>
+          <w:lang w:val="es-ES"/>
+        </w:rPr>
+        <w:t>gistro.</w:t>
+      </w:r>
+    </w:p>
+    <w:p>
+      <w:pPr>
+        <w:rPr>
+          <w:rFonts w:ascii="Corbel" w:hAnsi="Corbel"/>
+          <w:noProof/>
+          <w:szCs w:val="20"/>
+          <w:lang w:val="es-ES"/>
+        </w:rPr>
+      </w:pPr>
+      <w:r>
+        <w:rPr>
+          <w:rFonts w:ascii="Corbel" w:hAnsi="Corbel"/>
+          <w:noProof/>
+          <w:szCs w:val="20"/>
+          <w:lang w:val="es-ES"/>
+        </w:rPr>
+        <w:t>Para los paquetes de entrenamiento la informacion necesaria es la siguiente:</w:t>
+      </w:r>
+    </w:p>
+    <w:p>
+      <w:pPr>
+        <w:pStyle w:val="Prrafodelista"/>
+        <w:numPr>
+          <w:ilvl w:val="0"/>
+          <w:numId w:val="6"/>
+        </w:numPr>
+        <w:rPr>
+          <w:rFonts w:ascii="Corbel" w:hAnsi="Corbel"/>
+          <w:noProof/>
+          <w:szCs w:val="20"/>
+          <w:lang w:val="es-ES"/>
+        </w:rPr>
+      </w:pPr>
+      <w:r>
+        <w:rPr>
+          <w:rFonts w:ascii="Corbel" w:hAnsi="Corbel"/>
+          <w:noProof/>
+          <w:szCs w:val="20"/>
+          <w:lang w:val="es-ES"/>
+        </w:rPr>
+        <w:t>Id</w:t>
+      </w:r>
+    </w:p>
+    <w:p>
+      <w:pPr>
+        <w:pStyle w:val="Prrafodelista"/>
+        <w:numPr>
+          <w:ilvl w:val="0"/>
+          <w:numId w:val="6"/>
+        </w:numPr>
+        <w:rPr>
+          <w:rFonts w:ascii="Corbel" w:hAnsi="Corbel"/>
+          <w:noProof/>
+          <w:szCs w:val="20"/>
+          <w:lang w:val="es-ES"/>
+        </w:rPr>
+      </w:pPr>
+      <w:r>
+        <w:rPr>
+          <w:rFonts w:ascii="Corbel" w:hAnsi="Corbel"/>
+          <w:noProof/>
+          <w:szCs w:val="20"/>
+          <w:lang w:val="es-ES"/>
+        </w:rPr>
+        <w:t>Nombre del paquete.</w:t>
+      </w:r>
+    </w:p>
+    <w:p>
+      <w:pPr>
+        <w:pStyle w:val="Prrafodelista"/>
+        <w:numPr>
+          <w:ilvl w:val="0"/>
+          <w:numId w:val="6"/>
+        </w:numPr>
+        <w:rPr>
+          <w:rFonts w:ascii="Corbel" w:hAnsi="Corbel"/>
+          <w:noProof/>
+          <w:szCs w:val="20"/>
+          <w:lang w:val="es-ES"/>
+        </w:rPr>
+      </w:pPr>
+      <w:r>
+        <w:rPr>
+          <w:rFonts w:ascii="Corbel" w:hAnsi="Corbel"/>
+          <w:noProof/>
+          <w:szCs w:val="20"/>
+          <w:lang w:val="es-ES"/>
+        </w:rPr>
+        <w:t>Descripcion.</w:t>
+      </w:r>
+    </w:p>
+    <w:p>
+      <w:pPr>
+        <w:rPr>
+          <w:rFonts w:ascii="Corbel" w:hAnsi="Corbel"/>
+          <w:noProof/>
+          <w:szCs w:val="20"/>
+          <w:lang w:val="es-ES"/>
+        </w:rPr>
+      </w:pPr>
+      <w:r>
+        <w:rPr>
+          <w:rFonts w:ascii="Corbel" w:hAnsi="Corbel"/>
+          <w:noProof/>
+          <w:szCs w:val="20"/>
+          <w:lang w:val="es-ES"/>
+        </w:rPr>
+        <w:t>Para los entrenadores la informacion que de desa almacenar es la siguiente:</w:t>
+      </w:r>
+    </w:p>
+    <w:p>
+      <w:pPr>
+        <w:pStyle w:val="Prrafodelista"/>
+        <w:numPr>
+          <w:ilvl w:val="0"/>
+          <w:numId w:val="7"/>
+        </w:numPr>
+        <w:rPr>
+          <w:rFonts w:ascii="Corbel" w:hAnsi="Corbel"/>
+          <w:noProof/>
+          <w:szCs w:val="20"/>
+          <w:lang w:val="es-ES"/>
+        </w:rPr>
+      </w:pPr>
+      <w:r>
+        <w:rPr>
+          <w:rFonts w:ascii="Corbel" w:hAnsi="Corbel"/>
+          <w:noProof/>
+          <w:szCs w:val="20"/>
+          <w:lang w:val="es-ES"/>
+        </w:rPr>
+        <w:t>Nombre</w:t>
+      </w:r>
+    </w:p>
+    <w:p>
+      <w:pPr>
+        <w:pStyle w:val="Prrafodelista"/>
+        <w:numPr>
+          <w:ilvl w:val="0"/>
+          <w:numId w:val="7"/>
+        </w:numPr>
+        <w:rPr>
+          <w:rFonts w:ascii="Corbel" w:hAnsi="Corbel"/>
+          <w:noProof/>
+          <w:szCs w:val="20"/>
+          <w:lang w:val="es-ES"/>
+        </w:rPr>
+      </w:pPr>
+      <w:r>
+        <w:rPr>
+          <w:rFonts w:ascii="Corbel" w:hAnsi="Corbel"/>
+          <w:noProof/>
+          <w:szCs w:val="20"/>
+          <w:lang w:val="es-ES"/>
+        </w:rPr>
+        <w:t>Apellido parterno</w:t>
+      </w:r>
+    </w:p>
+    <w:p>
+      <w:pPr>
+        <w:pStyle w:val="Prrafodelista"/>
+        <w:numPr>
+          <w:ilvl w:val="0"/>
+          <w:numId w:val="7"/>
+        </w:numPr>
+        <w:rPr>
+          <w:rFonts w:ascii="Corbel" w:hAnsi="Corbel"/>
+          <w:noProof/>
+          <w:szCs w:val="20"/>
+          <w:lang w:val="es-ES"/>
+        </w:rPr>
+      </w:pPr>
+      <w:r>
+        <w:rPr>
+          <w:rFonts w:ascii="Corbel" w:hAnsi="Corbel"/>
+          <w:noProof/>
+          <w:szCs w:val="20"/>
+          <w:lang w:val="es-ES"/>
+        </w:rPr>
+        <w:t>Apellido materno</w:t>
+      </w:r>
+    </w:p>
+    <w:p>
+      <w:pPr>
+        <w:pStyle w:val="Prrafodelista"/>
+        <w:numPr>
+          <w:ilvl w:val="0"/>
+          <w:numId w:val="7"/>
+        </w:numPr>
+        <w:rPr>
+          <w:rFonts w:ascii="Corbel" w:hAnsi="Corbel"/>
+          <w:noProof/>
+          <w:szCs w:val="20"/>
+          <w:lang w:val="es-ES"/>
+        </w:rPr>
+      </w:pPr>
+      <w:r>
+        <w:rPr>
+          <w:rFonts w:ascii="Corbel" w:hAnsi="Corbel"/>
+          <w:noProof/>
+          <w:szCs w:val="20"/>
+          <w:lang w:val="es-ES"/>
+        </w:rPr>
+        <w:t>Telefono</w:t>
+      </w:r>
+    </w:p>
+    <w:p>
+      <w:pPr>
+        <w:pStyle w:val="Prrafodelista"/>
+        <w:numPr>
+          <w:ilvl w:val="0"/>
+          <w:numId w:val="7"/>
+        </w:numPr>
+        <w:rPr>
+          <w:rFonts w:ascii="Corbel" w:hAnsi="Corbel"/>
+          <w:noProof/>
+          <w:szCs w:val="20"/>
+          <w:lang w:val="es-ES"/>
+        </w:rPr>
+      </w:pPr>
+      <w:r>
+        <w:rPr>
+          <w:rFonts w:ascii="Corbel" w:hAnsi="Corbel"/>
+          <w:noProof/>
+          <w:szCs w:val="20"/>
+          <w:lang w:val="es-ES"/>
+        </w:rPr>
+        <w:t>Email</w:t>
+      </w:r>
+    </w:p>
+    <w:p>
+      <w:pPr>
+        <w:pStyle w:val="Prrafodelista"/>
+        <w:numPr>
+          <w:ilvl w:val="0"/>
+          <w:numId w:val="7"/>
+        </w:numPr>
+        <w:rPr>
+          <w:rFonts w:ascii="Corbel" w:hAnsi="Corbel"/>
+          <w:noProof/>
+          <w:szCs w:val="20"/>
+          <w:lang w:val="es-ES"/>
+        </w:rPr>
+      </w:pPr>
+      <w:r>
+        <w:rPr>
+          <w:rFonts w:ascii="Corbel" w:hAnsi="Corbel"/>
+          <w:noProof/>
+          <w:szCs w:val="20"/>
+          <w:lang w:val="es-ES"/>
+        </w:rPr>
+        <w:t>Fecha de registro</w:t>
+      </w:r>
+    </w:p>
+    <w:p>
+      <w:pPr>
+        <w:rPr>
+          <w:rFonts w:ascii="Corbel" w:hAnsi="Corbel"/>
+          <w:noProof/>
+          <w:szCs w:val="20"/>
+          <w:lang w:val="es-ES"/>
+        </w:rPr>
+      </w:pPr>
+      <w:r>
+        <w:rPr>
+          <w:rFonts w:ascii="Corbel" w:hAnsi="Corbel"/>
+          <w:noProof/>
+          <w:szCs w:val="20"/>
+          <w:lang w:val="es-ES"/>
+        </w:rPr>
+        <w:t>Para los empleados la informacion necesaria es la siguiente:</w:t>
+      </w:r>
+    </w:p>
+    <w:p>
+      <w:pPr>
+        <w:pStyle w:val="Prrafodelista"/>
+        <w:numPr>
+          <w:ilvl w:val="0"/>
+          <w:numId w:val="8"/>
+        </w:numPr>
+        <w:rPr>
+          <w:rFonts w:ascii="Corbel" w:hAnsi="Corbel"/>
+          <w:noProof/>
+          <w:szCs w:val="20"/>
+          <w:lang w:val="es-ES"/>
+        </w:rPr>
+      </w:pPr>
+      <w:r>
+        <w:rPr>
+          <w:rFonts w:ascii="Corbel" w:hAnsi="Corbel"/>
+          <w:noProof/>
+          <w:szCs w:val="20"/>
+          <w:lang w:val="es-ES"/>
+        </w:rPr>
+        <w:t>Numero de empleado.</w:t>
+      </w:r>
+    </w:p>
+    <w:p>
+      <w:pPr>
+        <w:pStyle w:val="Prrafodelista"/>
+        <w:numPr>
+          <w:ilvl w:val="0"/>
+          <w:numId w:val="8"/>
+        </w:numPr>
+        <w:rPr>
+          <w:rFonts w:ascii="Corbel" w:hAnsi="Corbel"/>
+          <w:noProof/>
+          <w:szCs w:val="20"/>
+          <w:lang w:val="es-ES"/>
+        </w:rPr>
+      </w:pPr>
+      <w:r>
+        <w:rPr>
+          <w:rFonts w:ascii="Corbel" w:hAnsi="Corbel"/>
+          <w:noProof/>
+          <w:szCs w:val="20"/>
+          <w:lang w:val="es-ES"/>
+        </w:rPr>
+        <w:t>Nombre.</w:t>
+      </w:r>
+    </w:p>
+    <w:p>
+      <w:pPr>
+        <w:pStyle w:val="Prrafodelista"/>
+        <w:numPr>
+          <w:ilvl w:val="0"/>
+          <w:numId w:val="8"/>
+        </w:numPr>
+        <w:rPr>
+          <w:rFonts w:ascii="Corbel" w:hAnsi="Corbel"/>
+          <w:noProof/>
+          <w:szCs w:val="20"/>
+          <w:lang w:val="es-ES"/>
+        </w:rPr>
+      </w:pPr>
+      <w:r>
+        <w:rPr>
+          <w:rFonts w:ascii="Corbel" w:hAnsi="Corbel"/>
+          <w:noProof/>
+          <w:szCs w:val="20"/>
+          <w:lang w:val="es-ES"/>
+        </w:rPr>
+        <w:t>Apellido parterno.</w:t>
+      </w:r>
+    </w:p>
+    <w:p>
+      <w:pPr>
+        <w:pStyle w:val="Prrafodelista"/>
+        <w:numPr>
+          <w:ilvl w:val="0"/>
+          <w:numId w:val="8"/>
+        </w:numPr>
+        <w:rPr>
+          <w:rFonts w:ascii="Corbel" w:hAnsi="Corbel"/>
+          <w:noProof/>
+          <w:szCs w:val="20"/>
+          <w:lang w:val="es-ES"/>
+        </w:rPr>
+      </w:pPr>
+      <w:r>
+        <w:rPr>
+          <w:rFonts w:ascii="Corbel" w:hAnsi="Corbel"/>
+          <w:noProof/>
+          <w:szCs w:val="20"/>
+          <w:lang w:val="es-ES"/>
+        </w:rPr>
+        <w:t>Apellido materno.</w:t>
+      </w:r>
+    </w:p>
+    <w:p>
+      <w:pPr>
+        <w:pStyle w:val="Prrafodelista"/>
+        <w:numPr>
+          <w:ilvl w:val="0"/>
+          <w:numId w:val="8"/>
+        </w:numPr>
+        <w:rPr>
+          <w:rFonts w:ascii="Corbel" w:hAnsi="Corbel"/>
+          <w:noProof/>
+          <w:szCs w:val="20"/>
+          <w:lang w:val="es-ES"/>
+        </w:rPr>
+      </w:pPr>
+      <w:r>
+        <w:rPr>
+          <w:rFonts w:ascii="Corbel" w:hAnsi="Corbel"/>
+          <w:noProof/>
+          <w:szCs w:val="20"/>
+          <w:lang w:val="es-ES"/>
+        </w:rPr>
+        <w:t>Direccion.</w:t>
+      </w:r>
+    </w:p>
+    <w:p>
+      <w:pPr>
+        <w:pStyle w:val="Prrafodelista"/>
+        <w:numPr>
+          <w:ilvl w:val="0"/>
+          <w:numId w:val="8"/>
+        </w:numPr>
+        <w:rPr>
+          <w:rFonts w:ascii="Corbel" w:hAnsi="Corbel"/>
+          <w:noProof/>
+          <w:szCs w:val="20"/>
+          <w:lang w:val="es-ES"/>
+        </w:rPr>
+      </w:pPr>
+      <w:r>
+        <w:rPr>
+          <w:rFonts w:ascii="Corbel" w:hAnsi="Corbel"/>
+          <w:noProof/>
+          <w:szCs w:val="20"/>
+          <w:lang w:val="es-ES"/>
+        </w:rPr>
+        <w:t>Telefono.</w:t>
+      </w:r>
+    </w:p>
+    <w:p>
+      <w:pPr>
+        <w:pStyle w:val="Prrafodelista"/>
+        <w:numPr>
+          <w:ilvl w:val="0"/>
+          <w:numId w:val="8"/>
+        </w:numPr>
+        <w:rPr>
+          <w:rFonts w:ascii="Corbel" w:hAnsi="Corbel"/>
+          <w:noProof/>
+          <w:szCs w:val="20"/>
+          <w:lang w:val="es-ES"/>
+        </w:rPr>
+      </w:pPr>
+      <w:r>
+        <w:rPr>
+          <w:rFonts w:ascii="Corbel" w:hAnsi="Corbel"/>
+          <w:noProof/>
+          <w:szCs w:val="20"/>
+          <w:lang w:val="es-ES"/>
+        </w:rPr>
+        <w:t>Fotografia.</w:t>
+      </w:r>
+    </w:p>
+    <w:p>
+      <w:pPr>
+        <w:rPr>
+          <w:rFonts w:ascii="Corbel" w:hAnsi="Corbel"/>
+          <w:noProof/>
+          <w:szCs w:val="20"/>
+          <w:lang w:val="es-ES"/>
+        </w:rPr>
+      </w:pPr>
+      <w:r>
+        <w:rPr>
+          <w:rFonts w:ascii="Corbel" w:hAnsi="Corbel"/>
+          <w:noProof/>
+          <w:szCs w:val="20"/>
+          <w:lang w:val="es-ES"/>
+        </w:rPr>
+        <w:t>Los roles que los empleados manejaran sera Adminisitrador y Empleado Normal.</w:t>
+      </w:r>
+    </w:p>
+    <w:p>
+      <w:pPr>
+        <w:rPr>
+          <w:rFonts w:ascii="Corbel" w:hAnsi="Corbel"/>
+          <w:noProof/>
+          <w:szCs w:val="20"/>
+          <w:lang w:val="es-ES"/>
+        </w:rPr>
+      </w:pPr>
     </w:p>
     <w:sectPr>
       <w:pgSz w:w="12240" w:h="15840"/>
@@ -327,6 +1485,345 @@
 <file path=word/numbering.xml><?xml version="1.0" encoding="utf-8"?>
 <w:numbering xmlns:wpc="http://schemas.microsoft.com/office/word/2010/wordprocessingCanvas" xmlns:mc="http://schemas.openxmlformats.org/markup-compatibility/2006" xmlns:o="urn:schemas-microsoft-com:office:office" xmlns:r="http://schemas.openxmlformats.org/officeDocument/2006/relationships" xmlns:m="http://schemas.openxmlformats.org/officeDocument/2006/math" xmlns:v="urn:schemas-microsoft-com:vml" xmlns:wp14="http://schemas.microsoft.com/office/word/2010/wordprocessingDrawing" xmlns:wp="http://schemas.openxmlformats.org/drawingml/2006/wordprocessingDrawing" xmlns:w10="urn:schemas-microsoft-com:office:word" xmlns:w="http://schemas.openxmlformats.org/wordprocessingml/2006/main" xmlns:w14="http://schemas.microsoft.com/office/word/2010/wordml" xmlns:w15="http://schemas.microsoft.com/office/word/2012/wordml" xmlns:wpg="http://schemas.microsoft.com/office/word/2010/wordprocessingGroup" xmlns:wpi="http://schemas.microsoft.com/office/word/2010/wordprocessingInk" xmlns:wne="http://schemas.microsoft.com/office/word/2006/wordml" xmlns:wps="http://schemas.microsoft.com/office/word/2010/wordprocessingShape" mc:Ignorable="w14 w15 wp14">
   <w:abstractNum w:abstractNumId="0" w15:restartNumberingAfterBreak="0">
+    <w:nsid w:val="0A145BC7"/>
+    <w:multiLevelType w:val="hybridMultilevel"/>
+    <w:tmpl w:val="32402958"/>
+    <w:lvl w:ilvl="0" w:tplc="04090001">
+      <w:start w:val="1"/>
+      <w:numFmt w:val="bullet"/>
+      <w:lvlText w:val=""/>
+      <w:lvlJc w:val="left"/>
+      <w:pPr>
+        <w:ind w:left="720" w:hanging="360"/>
+      </w:pPr>
+      <w:rPr>
+        <w:rFonts w:ascii="Symbol" w:hAnsi="Symbol" w:hint="default"/>
+      </w:rPr>
+    </w:lvl>
+    <w:lvl w:ilvl="1" w:tplc="04090003" w:tentative="1">
+      <w:start w:val="1"/>
+      <w:numFmt w:val="bullet"/>
+      <w:lvlText w:val="o"/>
+      <w:lvlJc w:val="left"/>
+      <w:pPr>
+        <w:ind w:left="1440" w:hanging="360"/>
+      </w:pPr>
+      <w:rPr>
+        <w:rFonts w:ascii="Courier New" w:hAnsi="Courier New" w:cs="Courier New" w:hint="default"/>
+      </w:rPr>
+    </w:lvl>
+    <w:lvl w:ilvl="2" w:tplc="04090005" w:tentative="1">
+      <w:start w:val="1"/>
+      <w:numFmt w:val="bullet"/>
+      <w:lvlText w:val=""/>
+      <w:lvlJc w:val="left"/>
+      <w:pPr>
+        <w:ind w:left="2160" w:hanging="360"/>
+      </w:pPr>
+      <w:rPr>
+        <w:rFonts w:ascii="Wingdings" w:hAnsi="Wingdings" w:hint="default"/>
+      </w:rPr>
+    </w:lvl>
+    <w:lvl w:ilvl="3" w:tplc="04090001" w:tentative="1">
+      <w:start w:val="1"/>
+      <w:numFmt w:val="bullet"/>
+      <w:lvlText w:val=""/>
+      <w:lvlJc w:val="left"/>
+      <w:pPr>
+        <w:ind w:left="2880" w:hanging="360"/>
+      </w:pPr>
+      <w:rPr>
+        <w:rFonts w:ascii="Symbol" w:hAnsi="Symbol" w:hint="default"/>
+      </w:rPr>
+    </w:lvl>
+    <w:lvl w:ilvl="4" w:tplc="04090003" w:tentative="1">
+      <w:start w:val="1"/>
+      <w:numFmt w:val="bullet"/>
+      <w:lvlText w:val="o"/>
+      <w:lvlJc w:val="left"/>
+      <w:pPr>
+        <w:ind w:left="3600" w:hanging="360"/>
+      </w:pPr>
+      <w:rPr>
+        <w:rFonts w:ascii="Courier New" w:hAnsi="Courier New" w:cs="Courier New" w:hint="default"/>
+      </w:rPr>
+    </w:lvl>
+    <w:lvl w:ilvl="5" w:tplc="04090005" w:tentative="1">
+      <w:start w:val="1"/>
+      <w:numFmt w:val="bullet"/>
+      <w:lvlText w:val=""/>
+      <w:lvlJc w:val="left"/>
+      <w:pPr>
+        <w:ind w:left="4320" w:hanging="360"/>
+      </w:pPr>
+      <w:rPr>
+        <w:rFonts w:ascii="Wingdings" w:hAnsi="Wingdings" w:hint="default"/>
+      </w:rPr>
+    </w:lvl>
+    <w:lvl w:ilvl="6" w:tplc="04090001" w:tentative="1">
+      <w:start w:val="1"/>
+      <w:numFmt w:val="bullet"/>
+      <w:lvlText w:val=""/>
+      <w:lvlJc w:val="left"/>
+      <w:pPr>
+        <w:ind w:left="5040" w:hanging="360"/>
+      </w:pPr>
+      <w:rPr>
+        <w:rFonts w:ascii="Symbol" w:hAnsi="Symbol" w:hint="default"/>
+      </w:rPr>
+    </w:lvl>
+    <w:lvl w:ilvl="7" w:tplc="04090003" w:tentative="1">
+      <w:start w:val="1"/>
+      <w:numFmt w:val="bullet"/>
+      <w:lvlText w:val="o"/>
+      <w:lvlJc w:val="left"/>
+      <w:pPr>
+        <w:ind w:left="5760" w:hanging="360"/>
+      </w:pPr>
+      <w:rPr>
+        <w:rFonts w:ascii="Courier New" w:hAnsi="Courier New" w:cs="Courier New" w:hint="default"/>
+      </w:rPr>
+    </w:lvl>
+    <w:lvl w:ilvl="8" w:tplc="04090005" w:tentative="1">
+      <w:start w:val="1"/>
+      <w:numFmt w:val="bullet"/>
+      <w:lvlText w:val=""/>
+      <w:lvlJc w:val="left"/>
+      <w:pPr>
+        <w:ind w:left="6480" w:hanging="360"/>
+      </w:pPr>
+      <w:rPr>
+        <w:rFonts w:ascii="Wingdings" w:hAnsi="Wingdings" w:hint="default"/>
+      </w:rPr>
+    </w:lvl>
+  </w:abstractNum>
+  <w:abstractNum w:abstractNumId="1" w15:restartNumberingAfterBreak="0">
+    <w:nsid w:val="233D1AC4"/>
+    <w:multiLevelType w:val="hybridMultilevel"/>
+    <w:tmpl w:val="038680EC"/>
+    <w:lvl w:ilvl="0" w:tplc="04090001">
+      <w:start w:val="1"/>
+      <w:numFmt w:val="bullet"/>
+      <w:lvlText w:val=""/>
+      <w:lvlJc w:val="left"/>
+      <w:pPr>
+        <w:ind w:left="720" w:hanging="360"/>
+      </w:pPr>
+      <w:rPr>
+        <w:rFonts w:ascii="Symbol" w:hAnsi="Symbol" w:hint="default"/>
+      </w:rPr>
+    </w:lvl>
+    <w:lvl w:ilvl="1" w:tplc="04090003" w:tentative="1">
+      <w:start w:val="1"/>
+      <w:numFmt w:val="bullet"/>
+      <w:lvlText w:val="o"/>
+      <w:lvlJc w:val="left"/>
+      <w:pPr>
+        <w:ind w:left="1440" w:hanging="360"/>
+      </w:pPr>
+      <w:rPr>
+        <w:rFonts w:ascii="Courier New" w:hAnsi="Courier New" w:cs="Courier New" w:hint="default"/>
+      </w:rPr>
+    </w:lvl>
+    <w:lvl w:ilvl="2" w:tplc="04090005" w:tentative="1">
+      <w:start w:val="1"/>
+      <w:numFmt w:val="bullet"/>
+      <w:lvlText w:val=""/>
+      <w:lvlJc w:val="left"/>
+      <w:pPr>
+        <w:ind w:left="2160" w:hanging="360"/>
+      </w:pPr>
+      <w:rPr>
+        <w:rFonts w:ascii="Wingdings" w:hAnsi="Wingdings" w:hint="default"/>
+      </w:rPr>
+    </w:lvl>
+    <w:lvl w:ilvl="3" w:tplc="04090001" w:tentative="1">
+      <w:start w:val="1"/>
+      <w:numFmt w:val="bullet"/>
+      <w:lvlText w:val=""/>
+      <w:lvlJc w:val="left"/>
+      <w:pPr>
+        <w:ind w:left="2880" w:hanging="360"/>
+      </w:pPr>
+      <w:rPr>
+        <w:rFonts w:ascii="Symbol" w:hAnsi="Symbol" w:hint="default"/>
+      </w:rPr>
+    </w:lvl>
+    <w:lvl w:ilvl="4" w:tplc="04090003" w:tentative="1">
+      <w:start w:val="1"/>
+      <w:numFmt w:val="bullet"/>
+      <w:lvlText w:val="o"/>
+      <w:lvlJc w:val="left"/>
+      <w:pPr>
+        <w:ind w:left="3600" w:hanging="360"/>
+      </w:pPr>
+      <w:rPr>
+        <w:rFonts w:ascii="Courier New" w:hAnsi="Courier New" w:cs="Courier New" w:hint="default"/>
+      </w:rPr>
+    </w:lvl>
+    <w:lvl w:ilvl="5" w:tplc="04090005" w:tentative="1">
+      <w:start w:val="1"/>
+      <w:numFmt w:val="bullet"/>
+      <w:lvlText w:val=""/>
+      <w:lvlJc w:val="left"/>
+      <w:pPr>
+        <w:ind w:left="4320" w:hanging="360"/>
+      </w:pPr>
+      <w:rPr>
+        <w:rFonts w:ascii="Wingdings" w:hAnsi="Wingdings" w:hint="default"/>
+      </w:rPr>
+    </w:lvl>
+    <w:lvl w:ilvl="6" w:tplc="04090001" w:tentative="1">
+      <w:start w:val="1"/>
+      <w:numFmt w:val="bullet"/>
+      <w:lvlText w:val=""/>
+      <w:lvlJc w:val="left"/>
+      <w:pPr>
+        <w:ind w:left="5040" w:hanging="360"/>
+      </w:pPr>
+      <w:rPr>
+        <w:rFonts w:ascii="Symbol" w:hAnsi="Symbol" w:hint="default"/>
+      </w:rPr>
+    </w:lvl>
+    <w:lvl w:ilvl="7" w:tplc="04090003" w:tentative="1">
+      <w:start w:val="1"/>
+      <w:numFmt w:val="bullet"/>
+      <w:lvlText w:val="o"/>
+      <w:lvlJc w:val="left"/>
+      <w:pPr>
+        <w:ind w:left="5760" w:hanging="360"/>
+      </w:pPr>
+      <w:rPr>
+        <w:rFonts w:ascii="Courier New" w:hAnsi="Courier New" w:cs="Courier New" w:hint="default"/>
+      </w:rPr>
+    </w:lvl>
+    <w:lvl w:ilvl="8" w:tplc="04090005" w:tentative="1">
+      <w:start w:val="1"/>
+      <w:numFmt w:val="bullet"/>
+      <w:lvlText w:val=""/>
+      <w:lvlJc w:val="left"/>
+      <w:pPr>
+        <w:ind w:left="6480" w:hanging="360"/>
+      </w:pPr>
+      <w:rPr>
+        <w:rFonts w:ascii="Wingdings" w:hAnsi="Wingdings" w:hint="default"/>
+      </w:rPr>
+    </w:lvl>
+  </w:abstractNum>
+  <w:abstractNum w:abstractNumId="2" w15:restartNumberingAfterBreak="0">
+    <w:nsid w:val="44814970"/>
+    <w:multiLevelType w:val="hybridMultilevel"/>
+    <w:tmpl w:val="2D348160"/>
+    <w:lvl w:ilvl="0" w:tplc="04090001">
+      <w:start w:val="1"/>
+      <w:numFmt w:val="bullet"/>
+      <w:lvlText w:val=""/>
+      <w:lvlJc w:val="left"/>
+      <w:pPr>
+        <w:ind w:left="720" w:hanging="360"/>
+      </w:pPr>
+      <w:rPr>
+        <w:rFonts w:ascii="Symbol" w:hAnsi="Symbol" w:hint="default"/>
+      </w:rPr>
+    </w:lvl>
+    <w:lvl w:ilvl="1" w:tplc="04090003" w:tentative="1">
+      <w:start w:val="1"/>
+      <w:numFmt w:val="bullet"/>
+      <w:lvlText w:val="o"/>
+      <w:lvlJc w:val="left"/>
+      <w:pPr>
+        <w:ind w:left="1440" w:hanging="360"/>
+      </w:pPr>
+      <w:rPr>
+        <w:rFonts w:ascii="Courier New" w:hAnsi="Courier New" w:cs="Courier New" w:hint="default"/>
+      </w:rPr>
+    </w:lvl>
+    <w:lvl w:ilvl="2" w:tplc="04090005" w:tentative="1">
+      <w:start w:val="1"/>
+      <w:numFmt w:val="bullet"/>
+      <w:lvlText w:val=""/>
+      <w:lvlJc w:val="left"/>
+      <w:pPr>
+        <w:ind w:left="2160" w:hanging="360"/>
+      </w:pPr>
+      <w:rPr>
+        <w:rFonts w:ascii="Wingdings" w:hAnsi="Wingdings" w:hint="default"/>
+      </w:rPr>
+    </w:lvl>
+    <w:lvl w:ilvl="3" w:tplc="04090001" w:tentative="1">
+      <w:start w:val="1"/>
+      <w:numFmt w:val="bullet"/>
+      <w:lvlText w:val=""/>
+      <w:lvlJc w:val="left"/>
+      <w:pPr>
+        <w:ind w:left="2880" w:hanging="360"/>
+      </w:pPr>
+      <w:rPr>
+        <w:rFonts w:ascii="Symbol" w:hAnsi="Symbol" w:hint="default"/>
+      </w:rPr>
+    </w:lvl>
+    <w:lvl w:ilvl="4" w:tplc="04090003" w:tentative="1">
+      <w:start w:val="1"/>
+      <w:numFmt w:val="bullet"/>
+      <w:lvlText w:val="o"/>
+      <w:lvlJc w:val="left"/>
+      <w:pPr>
+        <w:ind w:left="3600" w:hanging="360"/>
+      </w:pPr>
+      <w:rPr>
+        <w:rFonts w:ascii="Courier New" w:hAnsi="Courier New" w:cs="Courier New" w:hint="default"/>
+      </w:rPr>
+    </w:lvl>
+    <w:lvl w:ilvl="5" w:tplc="04090005" w:tentative="1">
+      <w:start w:val="1"/>
+      <w:numFmt w:val="bullet"/>
+      <w:lvlText w:val=""/>
+      <w:lvlJc w:val="left"/>
+      <w:pPr>
+        <w:ind w:left="4320" w:hanging="360"/>
+      </w:pPr>
+      <w:rPr>
+        <w:rFonts w:ascii="Wingdings" w:hAnsi="Wingdings" w:hint="default"/>
+      </w:rPr>
+    </w:lvl>
+    <w:lvl w:ilvl="6" w:tplc="04090001" w:tentative="1">
+      <w:start w:val="1"/>
+      <w:numFmt w:val="bullet"/>
+      <w:lvlText w:val=""/>
+      <w:lvlJc w:val="left"/>
+      <w:pPr>
+        <w:ind w:left="5040" w:hanging="360"/>
+      </w:pPr>
+      <w:rPr>
+        <w:rFonts w:ascii="Symbol" w:hAnsi="Symbol" w:hint="default"/>
+      </w:rPr>
+    </w:lvl>
+    <w:lvl w:ilvl="7" w:tplc="04090003" w:tentative="1">
+      <w:start w:val="1"/>
+      <w:numFmt w:val="bullet"/>
+      <w:lvlText w:val="o"/>
+      <w:lvlJc w:val="left"/>
+      <w:pPr>
+        <w:ind w:left="5760" w:hanging="360"/>
+      </w:pPr>
+      <w:rPr>
+        <w:rFonts w:ascii="Courier New" w:hAnsi="Courier New" w:cs="Courier New" w:hint="default"/>
+      </w:rPr>
+    </w:lvl>
+    <w:lvl w:ilvl="8" w:tplc="04090005" w:tentative="1">
+      <w:start w:val="1"/>
+      <w:numFmt w:val="bullet"/>
+      <w:lvlText w:val=""/>
+      <w:lvlJc w:val="left"/>
+      <w:pPr>
+        <w:ind w:left="6480" w:hanging="360"/>
+      </w:pPr>
+      <w:rPr>
+        <w:rFonts w:ascii="Wingdings" w:hAnsi="Wingdings" w:hint="default"/>
+      </w:rPr>
+    </w:lvl>
+  </w:abstractNum>
+  <w:abstractNum w:abstractNumId="3" w15:restartNumberingAfterBreak="0">
     <w:nsid w:val="485B0A6A"/>
     <w:multiLevelType w:val="hybridMultilevel"/>
     <w:tmpl w:val="8DC689B8"/>
@@ -439,7 +1936,120 @@
       </w:rPr>
     </w:lvl>
   </w:abstractNum>
-  <w:abstractNum w:abstractNumId="1" w15:restartNumberingAfterBreak="0">
+  <w:abstractNum w:abstractNumId="4" w15:restartNumberingAfterBreak="0">
+    <w:nsid w:val="4FFC4576"/>
+    <w:multiLevelType w:val="hybridMultilevel"/>
+    <w:tmpl w:val="E28256CC"/>
+    <w:lvl w:ilvl="0" w:tplc="04090001">
+      <w:start w:val="1"/>
+      <w:numFmt w:val="bullet"/>
+      <w:lvlText w:val=""/>
+      <w:lvlJc w:val="left"/>
+      <w:pPr>
+        <w:ind w:left="720" w:hanging="360"/>
+      </w:pPr>
+      <w:rPr>
+        <w:rFonts w:ascii="Symbol" w:hAnsi="Symbol" w:hint="default"/>
+      </w:rPr>
+    </w:lvl>
+    <w:lvl w:ilvl="1" w:tplc="04090003" w:tentative="1">
+      <w:start w:val="1"/>
+      <w:numFmt w:val="bullet"/>
+      <w:lvlText w:val="o"/>
+      <w:lvlJc w:val="left"/>
+      <w:pPr>
+        <w:ind w:left="1440" w:hanging="360"/>
+      </w:pPr>
+      <w:rPr>
+        <w:rFonts w:ascii="Courier New" w:hAnsi="Courier New" w:cs="Courier New" w:hint="default"/>
+      </w:rPr>
+    </w:lvl>
+    <w:lvl w:ilvl="2" w:tplc="04090005" w:tentative="1">
+      <w:start w:val="1"/>
+      <w:numFmt w:val="bullet"/>
+      <w:lvlText w:val=""/>
+      <w:lvlJc w:val="left"/>
+      <w:pPr>
+        <w:ind w:left="2160" w:hanging="360"/>
+      </w:pPr>
+      <w:rPr>
+        <w:rFonts w:ascii="Wingdings" w:hAnsi="Wingdings" w:hint="default"/>
+      </w:rPr>
+    </w:lvl>
+    <w:lvl w:ilvl="3" w:tplc="04090001" w:tentative="1">
+      <w:start w:val="1"/>
+      <w:numFmt w:val="bullet"/>
+      <w:lvlText w:val=""/>
+      <w:lvlJc w:val="left"/>
+      <w:pPr>
+        <w:ind w:left="2880" w:hanging="360"/>
+      </w:pPr>
+      <w:rPr>
+        <w:rFonts w:ascii="Symbol" w:hAnsi="Symbol" w:hint="default"/>
+      </w:rPr>
+    </w:lvl>
+    <w:lvl w:ilvl="4" w:tplc="04090003" w:tentative="1">
+      <w:start w:val="1"/>
+      <w:numFmt w:val="bullet"/>
+      <w:lvlText w:val="o"/>
+      <w:lvlJc w:val="left"/>
+      <w:pPr>
+        <w:ind w:left="3600" w:hanging="360"/>
+      </w:pPr>
+      <w:rPr>
+        <w:rFonts w:ascii="Courier New" w:hAnsi="Courier New" w:cs="Courier New" w:hint="default"/>
+      </w:rPr>
+    </w:lvl>
+    <w:lvl w:ilvl="5" w:tplc="04090005" w:tentative="1">
+      <w:start w:val="1"/>
+      <w:numFmt w:val="bullet"/>
+      <w:lvlText w:val=""/>
+      <w:lvlJc w:val="left"/>
+      <w:pPr>
+        <w:ind w:left="4320" w:hanging="360"/>
+      </w:pPr>
+      <w:rPr>
+        <w:rFonts w:ascii="Wingdings" w:hAnsi="Wingdings" w:hint="default"/>
+      </w:rPr>
+    </w:lvl>
+    <w:lvl w:ilvl="6" w:tplc="04090001" w:tentative="1">
+      <w:start w:val="1"/>
+      <w:numFmt w:val="bullet"/>
+      <w:lvlText w:val=""/>
+      <w:lvlJc w:val="left"/>
+      <w:pPr>
+        <w:ind w:left="5040" w:hanging="360"/>
+      </w:pPr>
+      <w:rPr>
+        <w:rFonts w:ascii="Symbol" w:hAnsi="Symbol" w:hint="default"/>
+      </w:rPr>
+    </w:lvl>
+    <w:lvl w:ilvl="7" w:tplc="04090003" w:tentative="1">
+      <w:start w:val="1"/>
+      <w:numFmt w:val="bullet"/>
+      <w:lvlText w:val="o"/>
+      <w:lvlJc w:val="left"/>
+      <w:pPr>
+        <w:ind w:left="5760" w:hanging="360"/>
+      </w:pPr>
+      <w:rPr>
+        <w:rFonts w:ascii="Courier New" w:hAnsi="Courier New" w:cs="Courier New" w:hint="default"/>
+      </w:rPr>
+    </w:lvl>
+    <w:lvl w:ilvl="8" w:tplc="04090005" w:tentative="1">
+      <w:start w:val="1"/>
+      <w:numFmt w:val="bullet"/>
+      <w:lvlText w:val=""/>
+      <w:lvlJc w:val="left"/>
+      <w:pPr>
+        <w:ind w:left="6480" w:hanging="360"/>
+      </w:pPr>
+      <w:rPr>
+        <w:rFonts w:ascii="Wingdings" w:hAnsi="Wingdings" w:hint="default"/>
+      </w:rPr>
+    </w:lvl>
+  </w:abstractNum>
+  <w:abstractNum w:abstractNumId="5" w15:restartNumberingAfterBreak="0">
     <w:nsid w:val="549B76E6"/>
     <w:multiLevelType w:val="hybridMultilevel"/>
     <w:tmpl w:val="1D409D14"/>
@@ -528,11 +2138,255 @@
       </w:pPr>
     </w:lvl>
   </w:abstractNum>
+  <w:abstractNum w:abstractNumId="6" w15:restartNumberingAfterBreak="0">
+    <w:nsid w:val="7771073F"/>
+    <w:multiLevelType w:val="hybridMultilevel"/>
+    <w:tmpl w:val="52BEBC9C"/>
+    <w:lvl w:ilvl="0" w:tplc="04090001">
+      <w:start w:val="1"/>
+      <w:numFmt w:val="bullet"/>
+      <w:lvlText w:val=""/>
+      <w:lvlJc w:val="left"/>
+      <w:pPr>
+        <w:ind w:left="720" w:hanging="360"/>
+      </w:pPr>
+      <w:rPr>
+        <w:rFonts w:ascii="Symbol" w:hAnsi="Symbol" w:hint="default"/>
+      </w:rPr>
+    </w:lvl>
+    <w:lvl w:ilvl="1" w:tplc="04090003" w:tentative="1">
+      <w:start w:val="1"/>
+      <w:numFmt w:val="bullet"/>
+      <w:lvlText w:val="o"/>
+      <w:lvlJc w:val="left"/>
+      <w:pPr>
+        <w:ind w:left="1440" w:hanging="360"/>
+      </w:pPr>
+      <w:rPr>
+        <w:rFonts w:ascii="Courier New" w:hAnsi="Courier New" w:cs="Courier New" w:hint="default"/>
+      </w:rPr>
+    </w:lvl>
+    <w:lvl w:ilvl="2" w:tplc="04090005" w:tentative="1">
+      <w:start w:val="1"/>
+      <w:numFmt w:val="bullet"/>
+      <w:lvlText w:val=""/>
+      <w:lvlJc w:val="left"/>
+      <w:pPr>
+        <w:ind w:left="2160" w:hanging="360"/>
+      </w:pPr>
+      <w:rPr>
+        <w:rFonts w:ascii="Wingdings" w:hAnsi="Wingdings" w:hint="default"/>
+      </w:rPr>
+    </w:lvl>
+    <w:lvl w:ilvl="3" w:tplc="04090001" w:tentative="1">
+      <w:start w:val="1"/>
+      <w:numFmt w:val="bullet"/>
+      <w:lvlText w:val=""/>
+      <w:lvlJc w:val="left"/>
+      <w:pPr>
+        <w:ind w:left="2880" w:hanging="360"/>
+      </w:pPr>
+      <w:rPr>
+        <w:rFonts w:ascii="Symbol" w:hAnsi="Symbol" w:hint="default"/>
+      </w:rPr>
+    </w:lvl>
+    <w:lvl w:ilvl="4" w:tplc="04090003" w:tentative="1">
+      <w:start w:val="1"/>
+      <w:numFmt w:val="bullet"/>
+      <w:lvlText w:val="o"/>
+      <w:lvlJc w:val="left"/>
+      <w:pPr>
+        <w:ind w:left="3600" w:hanging="360"/>
+      </w:pPr>
+      <w:rPr>
+        <w:rFonts w:ascii="Courier New" w:hAnsi="Courier New" w:cs="Courier New" w:hint="default"/>
+      </w:rPr>
+    </w:lvl>
+    <w:lvl w:ilvl="5" w:tplc="04090005" w:tentative="1">
+      <w:start w:val="1"/>
+      <w:numFmt w:val="bullet"/>
+      <w:lvlText w:val=""/>
+      <w:lvlJc w:val="left"/>
+      <w:pPr>
+        <w:ind w:left="4320" w:hanging="360"/>
+      </w:pPr>
+      <w:rPr>
+        <w:rFonts w:ascii="Wingdings" w:hAnsi="Wingdings" w:hint="default"/>
+      </w:rPr>
+    </w:lvl>
+    <w:lvl w:ilvl="6" w:tplc="04090001" w:tentative="1">
+      <w:start w:val="1"/>
+      <w:numFmt w:val="bullet"/>
+      <w:lvlText w:val=""/>
+      <w:lvlJc w:val="left"/>
+      <w:pPr>
+        <w:ind w:left="5040" w:hanging="360"/>
+      </w:pPr>
+      <w:rPr>
+        <w:rFonts w:ascii="Symbol" w:hAnsi="Symbol" w:hint="default"/>
+      </w:rPr>
+    </w:lvl>
+    <w:lvl w:ilvl="7" w:tplc="04090003" w:tentative="1">
+      <w:start w:val="1"/>
+      <w:numFmt w:val="bullet"/>
+      <w:lvlText w:val="o"/>
+      <w:lvlJc w:val="left"/>
+      <w:pPr>
+        <w:ind w:left="5760" w:hanging="360"/>
+      </w:pPr>
+      <w:rPr>
+        <w:rFonts w:ascii="Courier New" w:hAnsi="Courier New" w:cs="Courier New" w:hint="default"/>
+      </w:rPr>
+    </w:lvl>
+    <w:lvl w:ilvl="8" w:tplc="04090005" w:tentative="1">
+      <w:start w:val="1"/>
+      <w:numFmt w:val="bullet"/>
+      <w:lvlText w:val=""/>
+      <w:lvlJc w:val="left"/>
+      <w:pPr>
+        <w:ind w:left="6480" w:hanging="360"/>
+      </w:pPr>
+      <w:rPr>
+        <w:rFonts w:ascii="Wingdings" w:hAnsi="Wingdings" w:hint="default"/>
+      </w:rPr>
+    </w:lvl>
+  </w:abstractNum>
+  <w:abstractNum w:abstractNumId="7" w15:restartNumberingAfterBreak="0">
+    <w:nsid w:val="7DA03C43"/>
+    <w:multiLevelType w:val="hybridMultilevel"/>
+    <w:tmpl w:val="49B64A5C"/>
+    <w:lvl w:ilvl="0" w:tplc="04090001">
+      <w:start w:val="1"/>
+      <w:numFmt w:val="bullet"/>
+      <w:lvlText w:val=""/>
+      <w:lvlJc w:val="left"/>
+      <w:pPr>
+        <w:ind w:left="720" w:hanging="360"/>
+      </w:pPr>
+      <w:rPr>
+        <w:rFonts w:ascii="Symbol" w:hAnsi="Symbol" w:hint="default"/>
+      </w:rPr>
+    </w:lvl>
+    <w:lvl w:ilvl="1" w:tplc="04090003" w:tentative="1">
+      <w:start w:val="1"/>
+      <w:numFmt w:val="bullet"/>
+      <w:lvlText w:val="o"/>
+      <w:lvlJc w:val="left"/>
+      <w:pPr>
+        <w:ind w:left="1440" w:hanging="360"/>
+      </w:pPr>
+      <w:rPr>
+        <w:rFonts w:ascii="Courier New" w:hAnsi="Courier New" w:cs="Courier New" w:hint="default"/>
+      </w:rPr>
+    </w:lvl>
+    <w:lvl w:ilvl="2" w:tplc="04090005" w:tentative="1">
+      <w:start w:val="1"/>
+      <w:numFmt w:val="bullet"/>
+      <w:lvlText w:val=""/>
+      <w:lvlJc w:val="left"/>
+      <w:pPr>
+        <w:ind w:left="2160" w:hanging="360"/>
+      </w:pPr>
+      <w:rPr>
+        <w:rFonts w:ascii="Wingdings" w:hAnsi="Wingdings" w:hint="default"/>
+      </w:rPr>
+    </w:lvl>
+    <w:lvl w:ilvl="3" w:tplc="04090001" w:tentative="1">
+      <w:start w:val="1"/>
+      <w:numFmt w:val="bullet"/>
+      <w:lvlText w:val=""/>
+      <w:lvlJc w:val="left"/>
+      <w:pPr>
+        <w:ind w:left="2880" w:hanging="360"/>
+      </w:pPr>
+      <w:rPr>
+        <w:rFonts w:ascii="Symbol" w:hAnsi="Symbol" w:hint="default"/>
+      </w:rPr>
+    </w:lvl>
+    <w:lvl w:ilvl="4" w:tplc="04090003" w:tentative="1">
+      <w:start w:val="1"/>
+      <w:numFmt w:val="bullet"/>
+      <w:lvlText w:val="o"/>
+      <w:lvlJc w:val="left"/>
+      <w:pPr>
+        <w:ind w:left="3600" w:hanging="360"/>
+      </w:pPr>
+      <w:rPr>
+        <w:rFonts w:ascii="Courier New" w:hAnsi="Courier New" w:cs="Courier New" w:hint="default"/>
+      </w:rPr>
+    </w:lvl>
+    <w:lvl w:ilvl="5" w:tplc="04090005" w:tentative="1">
+      <w:start w:val="1"/>
+      <w:numFmt w:val="bullet"/>
+      <w:lvlText w:val=""/>
+      <w:lvlJc w:val="left"/>
+      <w:pPr>
+        <w:ind w:left="4320" w:hanging="360"/>
+      </w:pPr>
+      <w:rPr>
+        <w:rFonts w:ascii="Wingdings" w:hAnsi="Wingdings" w:hint="default"/>
+      </w:rPr>
+    </w:lvl>
+    <w:lvl w:ilvl="6" w:tplc="04090001" w:tentative="1">
+      <w:start w:val="1"/>
+      <w:numFmt w:val="bullet"/>
+      <w:lvlText w:val=""/>
+      <w:lvlJc w:val="left"/>
+      <w:pPr>
+        <w:ind w:left="5040" w:hanging="360"/>
+      </w:pPr>
+      <w:rPr>
+        <w:rFonts w:ascii="Symbol" w:hAnsi="Symbol" w:hint="default"/>
+      </w:rPr>
+    </w:lvl>
+    <w:lvl w:ilvl="7" w:tplc="04090003" w:tentative="1">
+      <w:start w:val="1"/>
+      <w:numFmt w:val="bullet"/>
+      <w:lvlText w:val="o"/>
+      <w:lvlJc w:val="left"/>
+      <w:pPr>
+        <w:ind w:left="5760" w:hanging="360"/>
+      </w:pPr>
+      <w:rPr>
+        <w:rFonts w:ascii="Courier New" w:hAnsi="Courier New" w:cs="Courier New" w:hint="default"/>
+      </w:rPr>
+    </w:lvl>
+    <w:lvl w:ilvl="8" w:tplc="04090005" w:tentative="1">
+      <w:start w:val="1"/>
+      <w:numFmt w:val="bullet"/>
+      <w:lvlText w:val=""/>
+      <w:lvlJc w:val="left"/>
+      <w:pPr>
+        <w:ind w:left="6480" w:hanging="360"/>
+      </w:pPr>
+      <w:rPr>
+        <w:rFonts w:ascii="Wingdings" w:hAnsi="Wingdings" w:hint="default"/>
+      </w:rPr>
+    </w:lvl>
+  </w:abstractNum>
   <w:num w:numId="1">
+    <w:abstractNumId w:val="5"/>
+  </w:num>
+  <w:num w:numId="2">
+    <w:abstractNumId w:val="3"/>
+  </w:num>
+  <w:num w:numId="3">
+    <w:abstractNumId w:val="2"/>
+  </w:num>
+  <w:num w:numId="4">
+    <w:abstractNumId w:val="4"/>
+  </w:num>
+  <w:num w:numId="5">
+    <w:abstractNumId w:val="7"/>
+  </w:num>
+  <w:num w:numId="6">
     <w:abstractNumId w:val="1"/>
   </w:num>
-  <w:num w:numId="2">
+  <w:num w:numId="7">
     <w:abstractNumId w:val="0"/>
+  </w:num>
+  <w:num w:numId="8">
+    <w:abstractNumId w:val="6"/>
   </w:num>
 </w:numbering>
 </file>

</xml_diff>